<commit_message>
Family and Mozakere updated
</commit_message>
<xml_diff>
--- a/daneshXanevadeh/دانش خانواده و جمعيت.docx
+++ b/daneshXanevadeh/دانش خانواده و جمعيت.docx
@@ -225,7 +225,37 @@
           <w:rtl/>
           <w:lang w:bidi="fa-IR"/>
         </w:rPr>
-        <w:t>1. ارتباط اجتماعي (مانند خريدن، سوار شدن در مترو)</w:t>
+        <w:t>1. ارتباط اجتماعي (مانند خريد</w:t>
+      </w:r>
+      <w:r>
+        <w:rPr>
+          <w:rFonts w:ascii="XB Roya" w:hAnsi="XB Roya" w:cs="XB Roya" w:hint="cs"/>
+          <w:sz w:val="32"/>
+          <w:szCs w:val="32"/>
+          <w:rtl/>
+          <w:lang w:bidi="fa-IR"/>
+        </w:rPr>
+        <w:t xml:space="preserve"> ک</w:t>
+      </w:r>
+      <w:r>
+        <w:rPr>
+          <w:rFonts w:ascii="XB Roya" w:hAnsi="XB Roya" w:cs="XB Roya" w:hint="cs"/>
+          <w:sz w:val="32"/>
+          <w:szCs w:val="32"/>
+          <w:rtl/>
+          <w:lang w:bidi="fa-IR"/>
+        </w:rPr>
+        <w:t>ردن</w:t>
+      </w:r>
+      <w:r>
+        <w:rPr>
+          <w:rFonts w:ascii="XB Roya" w:hAnsi="XB Roya" w:cs="XB Roya" w:hint="cs"/>
+          <w:sz w:val="32"/>
+          <w:szCs w:val="32"/>
+          <w:rtl/>
+          <w:lang w:bidi="fa-IR"/>
+        </w:rPr>
+        <w:t>، سوار شدن در مترو)</w:t>
       </w:r>
     </w:p>
     <w:p>
@@ -390,6 +420,7 @@
           <w:rFonts w:ascii="XB Roya" w:hAnsi="XB Roya" w:cs="XB Roya"/>
           <w:sz w:val="32"/>
           <w:szCs w:val="32"/>
+          <w:rtl/>
           <w:lang w:bidi="fa-IR"/>
         </w:rPr>
       </w:pPr>
@@ -421,35 +452,133 @@
           <w:rFonts w:ascii="XB Roya" w:hAnsi="XB Roya" w:cs="XB Roya"/>
           <w:sz w:val="32"/>
           <w:szCs w:val="32"/>
-          <w:lang w:bidi="fa-IR"/>
-        </w:rPr>
-      </w:pPr>
-    </w:p>
-    <w:p>
-      <w:pPr>
-        <w:bidi/>
-        <w:rPr>
-          <w:rFonts w:ascii="XB Roya" w:hAnsi="XB Roya" w:cs="XB Roya"/>
-          <w:sz w:val="32"/>
-          <w:szCs w:val="32"/>
-          <w:lang w:bidi="fa-IR"/>
-        </w:rPr>
-      </w:pPr>
-    </w:p>
-    <w:p>
-      <w:pPr>
-        <w:bidi/>
-        <w:rPr>
-          <w:rFonts w:ascii="XB Roya" w:hAnsi="XB Roya" w:cs="XB Roya"/>
-          <w:sz w:val="32"/>
-          <w:szCs w:val="32"/>
-          <w:rtl/>
-          <w:lang w:bidi="fa-IR"/>
-        </w:rPr>
-      </w:pPr>
-      <w:r>
-        <w:rPr>
-          <w:rFonts w:ascii="XB Roya" w:hAnsi="XB Roya" w:cs="XB Roya" w:hint="cs"/>
+          <w:rtl/>
+          <w:lang w:bidi="fa-IR"/>
+        </w:rPr>
+      </w:pPr>
+    </w:p>
+    <w:p>
+      <w:pPr>
+        <w:bidi/>
+        <w:rPr>
+          <w:rFonts w:ascii="XB Roya" w:hAnsi="XB Roya" w:cs="XB Roya"/>
+          <w:b/>
+          <w:bCs/>
+          <w:sz w:val="32"/>
+          <w:szCs w:val="32"/>
+          <w:rtl/>
+          <w:lang w:bidi="fa-IR"/>
+        </w:rPr>
+      </w:pPr>
+      <w:r>
+        <w:rPr>
+          <w:rFonts w:ascii="XB Roya" w:hAnsi="XB Roya" w:cs="XB Roya" w:hint="cs"/>
+          <w:b/>
+          <w:bCs/>
+          <w:sz w:val="32"/>
+          <w:szCs w:val="32"/>
+          <w:rtl/>
+          <w:lang w:bidi="fa-IR"/>
+        </w:rPr>
+        <w:t>چند توسعه و مهارت رفتاري در رابطه عاطفي را بنويسيم:</w:t>
+      </w:r>
+    </w:p>
+    <w:p>
+      <w:pPr>
+        <w:bidi/>
+        <w:rPr>
+          <w:rFonts w:ascii="XB Roya" w:hAnsi="XB Roya" w:cs="XB Roya"/>
+          <w:sz w:val="32"/>
+          <w:szCs w:val="32"/>
+          <w:rtl/>
+          <w:lang w:bidi="fa-IR"/>
+        </w:rPr>
+      </w:pPr>
+      <w:r>
+        <w:rPr>
+          <w:rFonts w:ascii="XB Roya" w:hAnsi="XB Roya" w:cs="XB Roya" w:hint="cs"/>
+          <w:sz w:val="32"/>
+          <w:szCs w:val="32"/>
+          <w:rtl/>
+          <w:lang w:bidi="fa-IR"/>
+        </w:rPr>
+        <w:t>صبوري</w:t>
+      </w:r>
+    </w:p>
+    <w:p>
+      <w:pPr>
+        <w:bidi/>
+        <w:rPr>
+          <w:rFonts w:ascii="XB Roya" w:hAnsi="XB Roya" w:cs="XB Roya"/>
+          <w:sz w:val="32"/>
+          <w:szCs w:val="32"/>
+          <w:rtl/>
+          <w:lang w:bidi="fa-IR"/>
+        </w:rPr>
+      </w:pPr>
+      <w:r>
+        <w:rPr>
+          <w:rFonts w:ascii="XB Roya" w:hAnsi="XB Roya" w:cs="XB Roya" w:hint="cs"/>
+          <w:sz w:val="32"/>
+          <w:szCs w:val="32"/>
+          <w:rtl/>
+          <w:lang w:bidi="fa-IR"/>
+        </w:rPr>
+        <w:t>احترام</w:t>
+      </w:r>
+    </w:p>
+    <w:p>
+      <w:pPr>
+        <w:bidi/>
+        <w:rPr>
+          <w:rFonts w:ascii="XB Roya" w:hAnsi="XB Roya" w:cs="XB Roya"/>
+          <w:sz w:val="32"/>
+          <w:szCs w:val="32"/>
+          <w:rtl/>
+          <w:lang w:bidi="fa-IR"/>
+        </w:rPr>
+      </w:pPr>
+      <w:r>
+        <w:rPr>
+          <w:rFonts w:ascii="XB Roya" w:hAnsi="XB Roya" w:cs="XB Roya" w:hint="cs"/>
+          <w:sz w:val="32"/>
+          <w:szCs w:val="32"/>
+          <w:rtl/>
+          <w:lang w:bidi="fa-IR"/>
+        </w:rPr>
+        <w:t>رعايت ادب</w:t>
+      </w:r>
+    </w:p>
+    <w:p>
+      <w:pPr>
+        <w:bidi/>
+        <w:rPr>
+          <w:rFonts w:ascii="XB Roya" w:hAnsi="XB Roya" w:cs="XB Roya"/>
+          <w:sz w:val="32"/>
+          <w:szCs w:val="32"/>
+          <w:rtl/>
+          <w:lang w:bidi="fa-IR"/>
+        </w:rPr>
+      </w:pPr>
+    </w:p>
+    <w:p>
+      <w:pPr>
+        <w:bidi/>
+        <w:rPr>
+          <w:rFonts w:ascii="XB Roya" w:hAnsi="XB Roya" w:cs="XB Roya"/>
+          <w:b/>
+          <w:bCs/>
+          <w:sz w:val="32"/>
+          <w:szCs w:val="32"/>
+          <w:rtl/>
+          <w:lang w:bidi="fa-IR"/>
+        </w:rPr>
+      </w:pPr>
+      <w:r>
+        <w:rPr>
+          <w:rFonts w:ascii="XB Roya" w:hAnsi="XB Roya" w:cs="XB Roya" w:hint="cs"/>
+          <w:b/>
+          <w:bCs/>
           <w:sz w:val="32"/>
           <w:szCs w:val="32"/>
           <w:rtl/>
@@ -493,7 +622,7 @@
         </w:numPr>
         <w:bidi/>
         <w:rPr>
-          <w:rFonts w:ascii="XB Roya" w:hAnsi="XB Roya" w:cs="XB Roya" w:hint="cs"/>
+          <w:rFonts w:ascii="XB Roya" w:hAnsi="XB Roya" w:cs="XB Roya"/>
           <w:sz w:val="32"/>
           <w:szCs w:val="32"/>
           <w:lang w:bidi="fa-IR"/>
@@ -509,6 +638,951 @@
         </w:rPr>
         <w:t>واکنش قاطع خود را بيان کنيد.</w:t>
       </w:r>
+    </w:p>
+    <w:p>
+      <w:pPr>
+        <w:pStyle w:val="ListParagraph"/>
+        <w:numPr>
+          <w:ilvl w:val="0"/>
+          <w:numId w:val="1"/>
+        </w:numPr>
+        <w:bidi/>
+        <w:rPr>
+          <w:rFonts w:ascii="XB Roya" w:hAnsi="XB Roya" w:cs="XB Roya"/>
+          <w:sz w:val="32"/>
+          <w:szCs w:val="32"/>
+          <w:lang w:bidi="fa-IR"/>
+        </w:rPr>
+      </w:pPr>
+      <w:r>
+        <w:rPr>
+          <w:rFonts w:ascii="XB Roya" w:hAnsi="XB Roya" w:cs="XB Roya" w:hint="cs"/>
+          <w:sz w:val="32"/>
+          <w:szCs w:val="32"/>
+          <w:rtl/>
+          <w:lang w:bidi="fa-IR"/>
+        </w:rPr>
+        <w:t>پناه بر خدا</w:t>
+      </w:r>
+    </w:p>
+    <w:p>
+      <w:pPr>
+        <w:pStyle w:val="ListParagraph"/>
+        <w:numPr>
+          <w:ilvl w:val="0"/>
+          <w:numId w:val="1"/>
+        </w:numPr>
+        <w:bidi/>
+        <w:rPr>
+          <w:rFonts w:ascii="XB Roya" w:hAnsi="XB Roya" w:cs="XB Roya"/>
+          <w:sz w:val="32"/>
+          <w:szCs w:val="32"/>
+          <w:lang w:bidi="fa-IR"/>
+        </w:rPr>
+      </w:pPr>
+      <w:r>
+        <w:rPr>
+          <w:rFonts w:ascii="XB Roya" w:hAnsi="XB Roya" w:cs="XB Roya" w:hint="cs"/>
+          <w:sz w:val="32"/>
+          <w:szCs w:val="32"/>
+          <w:rtl/>
+          <w:lang w:bidi="fa-IR"/>
+        </w:rPr>
+        <w:t>کنترل هيجاتات</w:t>
+      </w:r>
+    </w:p>
+    <w:p>
+      <w:pPr>
+        <w:pStyle w:val="ListParagraph"/>
+        <w:numPr>
+          <w:ilvl w:val="0"/>
+          <w:numId w:val="1"/>
+        </w:numPr>
+        <w:bidi/>
+        <w:rPr>
+          <w:rFonts w:ascii="XB Roya" w:hAnsi="XB Roya" w:cs="XB Roya"/>
+          <w:sz w:val="32"/>
+          <w:szCs w:val="32"/>
+          <w:lang w:bidi="fa-IR"/>
+        </w:rPr>
+      </w:pPr>
+      <w:r>
+        <w:rPr>
+          <w:rFonts w:ascii="XB Roya" w:hAnsi="XB Roya" w:cs="XB Roya" w:hint="cs"/>
+          <w:sz w:val="32"/>
+          <w:szCs w:val="32"/>
+          <w:rtl/>
+          <w:lang w:bidi="fa-IR"/>
+        </w:rPr>
+        <w:t>واکنش خودمون رو سريع بيان کنيم بدون هيچ تعللي.</w:t>
+      </w:r>
+    </w:p>
+    <w:p>
+      <w:pPr>
+        <w:pStyle w:val="ListParagraph"/>
+        <w:numPr>
+          <w:ilvl w:val="0"/>
+          <w:numId w:val="1"/>
+        </w:numPr>
+        <w:bidi/>
+        <w:rPr>
+          <w:rFonts w:ascii="XB Roya" w:hAnsi="XB Roya" w:cs="XB Roya"/>
+          <w:sz w:val="32"/>
+          <w:szCs w:val="32"/>
+          <w:lang w:bidi="fa-IR"/>
+        </w:rPr>
+      </w:pPr>
+      <w:r>
+        <w:rPr>
+          <w:rFonts w:ascii="XB Roya" w:hAnsi="XB Roya" w:cs="XB Roya" w:hint="cs"/>
+          <w:sz w:val="32"/>
+          <w:szCs w:val="32"/>
+          <w:rtl/>
+          <w:lang w:bidi="fa-IR"/>
+        </w:rPr>
+        <w:t>ترک محل</w:t>
+      </w:r>
+    </w:p>
+    <w:p>
+      <w:pPr>
+        <w:bidi/>
+        <w:rPr>
+          <w:rFonts w:ascii="XB Roya" w:hAnsi="XB Roya" w:cs="XB Roya"/>
+          <w:sz w:val="32"/>
+          <w:szCs w:val="32"/>
+          <w:rtl/>
+          <w:lang w:bidi="fa-IR"/>
+        </w:rPr>
+      </w:pPr>
+    </w:p>
+    <w:p>
+      <w:pPr>
+        <w:bidi/>
+        <w:rPr>
+          <w:rFonts w:ascii="XB Roya" w:hAnsi="XB Roya" w:cs="XB Roya"/>
+          <w:b/>
+          <w:bCs/>
+          <w:sz w:val="32"/>
+          <w:szCs w:val="32"/>
+          <w:rtl/>
+          <w:lang w:bidi="fa-IR"/>
+        </w:rPr>
+      </w:pPr>
+      <w:r>
+        <w:rPr>
+          <w:rFonts w:ascii="XB Roya" w:hAnsi="XB Roya" w:cs="XB Roya" w:hint="cs"/>
+          <w:b/>
+          <w:bCs/>
+          <w:sz w:val="32"/>
+          <w:szCs w:val="32"/>
+          <w:rtl/>
+          <w:lang w:bidi="fa-IR"/>
+        </w:rPr>
+        <w:t>براي گذر از شکست عاطفي و عشقي بايد چه کارهايي را انجام داد؟</w:t>
+      </w:r>
+    </w:p>
+    <w:p>
+      <w:pPr>
+        <w:pStyle w:val="ListParagraph"/>
+        <w:numPr>
+          <w:ilvl w:val="0"/>
+          <w:numId w:val="2"/>
+        </w:numPr>
+        <w:bidi/>
+        <w:rPr>
+          <w:rFonts w:ascii="XB Roya" w:hAnsi="XB Roya" w:cs="XB Roya"/>
+          <w:sz w:val="32"/>
+          <w:szCs w:val="32"/>
+          <w:rtl/>
+          <w:lang w:bidi="fa-IR"/>
+        </w:rPr>
+      </w:pPr>
+      <w:r>
+        <w:rPr>
+          <w:rFonts w:ascii="XB Roya" w:hAnsi="XB Roya" w:cs="XB Roya" w:hint="cs"/>
+          <w:sz w:val="32"/>
+          <w:szCs w:val="32"/>
+          <w:rtl/>
+          <w:lang w:bidi="fa-IR"/>
+        </w:rPr>
+        <w:t>اميد به آينده</w:t>
+      </w:r>
+    </w:p>
+    <w:p>
+      <w:pPr>
+        <w:pStyle w:val="ListParagraph"/>
+        <w:numPr>
+          <w:ilvl w:val="0"/>
+          <w:numId w:val="2"/>
+        </w:numPr>
+        <w:bidi/>
+        <w:rPr>
+          <w:rFonts w:ascii="XB Roya" w:hAnsi="XB Roya" w:cs="XB Roya"/>
+          <w:sz w:val="32"/>
+          <w:szCs w:val="32"/>
+          <w:rtl/>
+          <w:lang w:bidi="fa-IR"/>
+        </w:rPr>
+      </w:pPr>
+      <w:r>
+        <w:rPr>
+          <w:rFonts w:ascii="XB Roya" w:hAnsi="XB Roya" w:cs="XB Roya" w:hint="cs"/>
+          <w:sz w:val="32"/>
+          <w:szCs w:val="32"/>
+          <w:rtl/>
+          <w:lang w:bidi="fa-IR"/>
+        </w:rPr>
+        <w:t>صبوري</w:t>
+      </w:r>
+    </w:p>
+    <w:p>
+      <w:pPr>
+        <w:pStyle w:val="ListParagraph"/>
+        <w:numPr>
+          <w:ilvl w:val="0"/>
+          <w:numId w:val="2"/>
+        </w:numPr>
+        <w:bidi/>
+        <w:rPr>
+          <w:rFonts w:ascii="XB Roya" w:hAnsi="XB Roya" w:cs="XB Roya"/>
+          <w:sz w:val="32"/>
+          <w:szCs w:val="32"/>
+          <w:rtl/>
+          <w:lang w:bidi="fa-IR"/>
+        </w:rPr>
+      </w:pPr>
+      <w:r>
+        <w:rPr>
+          <w:rFonts w:ascii="XB Roya" w:hAnsi="XB Roya" w:cs="XB Roya" w:hint="cs"/>
+          <w:sz w:val="32"/>
+          <w:szCs w:val="32"/>
+          <w:rtl/>
+          <w:lang w:bidi="fa-IR"/>
+        </w:rPr>
+        <w:t>زمان دادن و تحمل کردن</w:t>
+      </w:r>
+    </w:p>
+    <w:p>
+      <w:pPr>
+        <w:pStyle w:val="ListParagraph"/>
+        <w:numPr>
+          <w:ilvl w:val="0"/>
+          <w:numId w:val="2"/>
+        </w:numPr>
+        <w:bidi/>
+        <w:rPr>
+          <w:rFonts w:ascii="XB Roya" w:hAnsi="XB Roya" w:cs="XB Roya"/>
+          <w:sz w:val="32"/>
+          <w:szCs w:val="32"/>
+          <w:rtl/>
+          <w:lang w:bidi="fa-IR"/>
+        </w:rPr>
+      </w:pPr>
+      <w:r>
+        <w:rPr>
+          <w:rFonts w:ascii="XB Roya" w:hAnsi="XB Roya" w:cs="XB Roya" w:hint="cs"/>
+          <w:sz w:val="32"/>
+          <w:szCs w:val="32"/>
+          <w:rtl/>
+          <w:lang w:bidi="fa-IR"/>
+        </w:rPr>
+        <w:t>هر چقدر ارتباط شديد تر باشد شکست عاطفي سخت تر مي</w:t>
+      </w:r>
+      <w:r>
+        <w:rPr>
+          <w:rFonts w:ascii="XB Roya" w:hAnsi="XB Roya" w:cs="XB Roya"/>
+          <w:sz w:val="32"/>
+          <w:szCs w:val="32"/>
+          <w:rtl/>
+          <w:lang w:bidi="fa-IR"/>
+        </w:rPr>
+        <w:softHyphen/>
+      </w:r>
+      <w:r>
+        <w:rPr>
+          <w:rFonts w:ascii="XB Roya" w:hAnsi="XB Roya" w:cs="XB Roya" w:hint="cs"/>
+          <w:sz w:val="32"/>
+          <w:szCs w:val="32"/>
+          <w:rtl/>
+          <w:lang w:bidi="fa-IR"/>
+        </w:rPr>
+        <w:t>شود.</w:t>
+      </w:r>
+    </w:p>
+    <w:p>
+      <w:pPr>
+        <w:pStyle w:val="ListParagraph"/>
+        <w:numPr>
+          <w:ilvl w:val="0"/>
+          <w:numId w:val="2"/>
+        </w:numPr>
+        <w:bidi/>
+        <w:rPr>
+          <w:rFonts w:ascii="XB Roya" w:hAnsi="XB Roya" w:cs="XB Roya"/>
+          <w:sz w:val="32"/>
+          <w:szCs w:val="32"/>
+          <w:rtl/>
+          <w:lang w:bidi="fa-IR"/>
+        </w:rPr>
+      </w:pPr>
+      <w:r>
+        <w:rPr>
+          <w:rFonts w:ascii="XB Roya" w:hAnsi="XB Roya" w:cs="XB Roya" w:hint="cs"/>
+          <w:sz w:val="32"/>
+          <w:szCs w:val="32"/>
+          <w:rtl/>
+          <w:lang w:bidi="fa-IR"/>
+        </w:rPr>
+        <w:t>به محيط هايي که ممکن است آن فرد حضور داشته باشد نرويم.</w:t>
+      </w:r>
+    </w:p>
+    <w:p>
+      <w:pPr>
+        <w:pStyle w:val="ListParagraph"/>
+        <w:numPr>
+          <w:ilvl w:val="0"/>
+          <w:numId w:val="2"/>
+        </w:numPr>
+        <w:bidi/>
+        <w:rPr>
+          <w:rFonts w:ascii="XB Roya" w:hAnsi="XB Roya" w:cs="XB Roya"/>
+          <w:sz w:val="32"/>
+          <w:szCs w:val="32"/>
+          <w:rtl/>
+          <w:lang w:bidi="fa-IR"/>
+        </w:rPr>
+      </w:pPr>
+      <w:r>
+        <w:rPr>
+          <w:rFonts w:ascii="XB Roya" w:hAnsi="XB Roya" w:cs="XB Roya" w:hint="cs"/>
+          <w:sz w:val="32"/>
+          <w:szCs w:val="32"/>
+          <w:rtl/>
+          <w:lang w:bidi="fa-IR"/>
+        </w:rPr>
+        <w:t>ارتباط با خدا.</w:t>
+      </w:r>
+    </w:p>
+    <w:p>
+      <w:pPr>
+        <w:pStyle w:val="ListParagraph"/>
+        <w:numPr>
+          <w:ilvl w:val="0"/>
+          <w:numId w:val="2"/>
+        </w:numPr>
+        <w:bidi/>
+        <w:rPr>
+          <w:rFonts w:ascii="XB Roya" w:hAnsi="XB Roya" w:cs="XB Roya"/>
+          <w:sz w:val="32"/>
+          <w:szCs w:val="32"/>
+          <w:rtl/>
+          <w:lang w:bidi="fa-IR"/>
+        </w:rPr>
+      </w:pPr>
+      <w:r>
+        <w:rPr>
+          <w:rFonts w:ascii="XB Roya" w:hAnsi="XB Roya" w:cs="XB Roya" w:hint="cs"/>
+          <w:sz w:val="32"/>
+          <w:szCs w:val="32"/>
+          <w:rtl/>
+          <w:lang w:bidi="fa-IR"/>
+        </w:rPr>
+        <w:t>از تنهايي پرهيز کنيم.</w:t>
+      </w:r>
+    </w:p>
+    <w:p>
+      <w:pPr>
+        <w:bidi/>
+        <w:rPr>
+          <w:rFonts w:ascii="XB Roya" w:hAnsi="XB Roya" w:cs="XB Roya"/>
+          <w:sz w:val="32"/>
+          <w:szCs w:val="32"/>
+          <w:rtl/>
+          <w:lang w:bidi="fa-IR"/>
+        </w:rPr>
+      </w:pPr>
+    </w:p>
+    <w:p>
+      <w:pPr>
+        <w:bidi/>
+        <w:rPr>
+          <w:rFonts w:ascii="XB Roya" w:hAnsi="XB Roya" w:cs="XB Roya"/>
+          <w:sz w:val="32"/>
+          <w:szCs w:val="32"/>
+          <w:rtl/>
+          <w:lang w:bidi="fa-IR"/>
+        </w:rPr>
+      </w:pPr>
+    </w:p>
+    <w:p>
+      <w:pPr>
+        <w:bidi/>
+        <w:rPr>
+          <w:rFonts w:ascii="XB Roya" w:hAnsi="XB Roya" w:cs="XB Roya"/>
+          <w:b/>
+          <w:bCs/>
+          <w:sz w:val="32"/>
+          <w:szCs w:val="32"/>
+          <w:rtl/>
+          <w:lang w:bidi="fa-IR"/>
+        </w:rPr>
+      </w:pPr>
+      <w:r>
+        <w:rPr>
+          <w:rFonts w:ascii="XB Roya" w:hAnsi="XB Roya" w:cs="XB Roya" w:hint="cs"/>
+          <w:b/>
+          <w:bCs/>
+          <w:sz w:val="32"/>
+          <w:szCs w:val="32"/>
+          <w:rtl/>
+          <w:lang w:bidi="fa-IR"/>
+        </w:rPr>
+        <w:t>چرا بايد از ارتباط مداوم با دختران به اميد ازدواج پرهيز کرد.</w:t>
+      </w:r>
+    </w:p>
+    <w:p>
+      <w:pPr>
+        <w:bidi/>
+        <w:rPr>
+          <w:rFonts w:ascii="XB Roya" w:hAnsi="XB Roya" w:cs="XB Roya"/>
+          <w:sz w:val="32"/>
+          <w:szCs w:val="32"/>
+          <w:rtl/>
+          <w:lang w:bidi="fa-IR"/>
+        </w:rPr>
+      </w:pPr>
+      <w:r>
+        <w:rPr>
+          <w:rFonts w:ascii="XB Roya" w:hAnsi="XB Roya" w:cs="XB Roya" w:hint="cs"/>
+          <w:sz w:val="32"/>
+          <w:szCs w:val="32"/>
+          <w:rtl/>
+          <w:lang w:bidi="fa-IR"/>
+        </w:rPr>
+        <w:t>ارتباط مداوم باعث وابستگي ميشه و عيب ها را در نظر در هر دو طرف کم رنگ ميکند</w:t>
+      </w:r>
+      <w:r>
+        <w:rPr>
+          <w:rFonts w:ascii="XB Roya" w:hAnsi="XB Roya" w:cs="XB Roya" w:hint="cs"/>
+          <w:sz w:val="32"/>
+          <w:szCs w:val="32"/>
+          <w:rtl/>
+          <w:lang w:bidi="fa-IR"/>
+        </w:rPr>
+        <w:t>.</w:t>
+      </w:r>
+    </w:p>
+    <w:p>
+      <w:pPr>
+        <w:bidi/>
+        <w:rPr>
+          <w:rFonts w:ascii="XB Roya" w:hAnsi="XB Roya" w:cs="XB Roya"/>
+          <w:sz w:val="32"/>
+          <w:szCs w:val="32"/>
+          <w:rtl/>
+          <w:lang w:bidi="fa-IR"/>
+        </w:rPr>
+      </w:pPr>
+      <w:r>
+        <w:rPr>
+          <w:rFonts w:ascii="XB Roya" w:hAnsi="XB Roya" w:cs="XB Roya" w:hint="cs"/>
+          <w:sz w:val="32"/>
+          <w:szCs w:val="32"/>
+          <w:rtl/>
+          <w:lang w:bidi="fa-IR"/>
+        </w:rPr>
+        <w:t xml:space="preserve">چون ممکن است به کشش هاي غريزي و جنسي دچار شود. </w:t>
+      </w:r>
+    </w:p>
+    <w:p>
+      <w:pPr>
+        <w:bidi/>
+        <w:rPr>
+          <w:rFonts w:ascii="XB Roya" w:hAnsi="XB Roya" w:cs="XB Roya"/>
+          <w:sz w:val="32"/>
+          <w:szCs w:val="32"/>
+          <w:rtl/>
+          <w:lang w:bidi="fa-IR"/>
+        </w:rPr>
+      </w:pPr>
+      <w:r>
+        <w:rPr>
+          <w:rFonts w:ascii="XB Roya" w:hAnsi="XB Roya" w:cs="XB Roya" w:hint="cs"/>
+          <w:sz w:val="32"/>
+          <w:szCs w:val="32"/>
+          <w:rtl/>
+          <w:lang w:bidi="fa-IR"/>
+        </w:rPr>
+        <w:t>اگر ارتباط را قطع کنيم ممکن است طرفين دچار آسيب و عذاب وجدان خواهد بود.</w:t>
+      </w:r>
+    </w:p>
+    <w:p>
+      <w:pPr>
+        <w:bidi/>
+        <w:rPr>
+          <w:rFonts w:ascii="XB Roya" w:hAnsi="XB Roya" w:cs="XB Roya"/>
+          <w:sz w:val="32"/>
+          <w:szCs w:val="32"/>
+          <w:rtl/>
+          <w:lang w:bidi="fa-IR"/>
+        </w:rPr>
+      </w:pPr>
+    </w:p>
+    <w:p>
+      <w:pPr>
+        <w:bidi/>
+        <w:rPr>
+          <w:rFonts w:ascii="XB Roya" w:hAnsi="XB Roya" w:cs="XB Roya"/>
+          <w:sz w:val="32"/>
+          <w:szCs w:val="32"/>
+          <w:rtl/>
+          <w:lang w:bidi="fa-IR"/>
+        </w:rPr>
+      </w:pPr>
+    </w:p>
+    <w:p>
+      <w:pPr>
+        <w:bidi/>
+        <w:rPr>
+          <w:rFonts w:ascii="XB Roya" w:hAnsi="XB Roya" w:cs="XB Roya"/>
+          <w:b/>
+          <w:bCs/>
+          <w:sz w:val="32"/>
+          <w:szCs w:val="32"/>
+          <w:rtl/>
+          <w:lang w:bidi="fa-IR"/>
+        </w:rPr>
+      </w:pPr>
+      <w:r>
+        <w:rPr>
+          <w:rFonts w:ascii="XB Roya" w:hAnsi="XB Roya" w:cs="XB Roya" w:hint="cs"/>
+          <w:b/>
+          <w:bCs/>
+          <w:sz w:val="32"/>
+          <w:szCs w:val="32"/>
+          <w:rtl/>
+          <w:lang w:bidi="fa-IR"/>
+        </w:rPr>
+        <w:t>پيامد هاي منفي دوستي و ارتباط با دختران چيست؟</w:t>
+      </w:r>
+    </w:p>
+    <w:p>
+      <w:pPr>
+        <w:bidi/>
+        <w:rPr>
+          <w:rFonts w:ascii="XB Roya" w:hAnsi="XB Roya" w:cs="XB Roya"/>
+          <w:sz w:val="32"/>
+          <w:szCs w:val="32"/>
+          <w:rtl/>
+          <w:lang w:bidi="fa-IR"/>
+        </w:rPr>
+      </w:pPr>
+      <w:r>
+        <w:rPr>
+          <w:rFonts w:ascii="XB Roya" w:hAnsi="XB Roya" w:cs="XB Roya" w:hint="cs"/>
+          <w:sz w:val="32"/>
+          <w:szCs w:val="32"/>
+          <w:rtl/>
+          <w:lang w:bidi="fa-IR"/>
+        </w:rPr>
+        <w:t>آسيب هاي رواني</w:t>
+      </w:r>
+    </w:p>
+    <w:p>
+      <w:pPr>
+        <w:bidi/>
+        <w:rPr>
+          <w:rFonts w:ascii="XB Roya" w:hAnsi="XB Roya" w:cs="XB Roya"/>
+          <w:sz w:val="32"/>
+          <w:szCs w:val="32"/>
+          <w:rtl/>
+          <w:lang w:bidi="fa-IR"/>
+        </w:rPr>
+      </w:pPr>
+      <w:r>
+        <w:rPr>
+          <w:rFonts w:ascii="XB Roya" w:hAnsi="XB Roya" w:cs="XB Roya" w:hint="cs"/>
+          <w:sz w:val="32"/>
+          <w:szCs w:val="32"/>
+          <w:rtl/>
+          <w:lang w:bidi="fa-IR"/>
+        </w:rPr>
+        <w:t>افت تحصيلي</w:t>
+      </w:r>
+    </w:p>
+    <w:p>
+      <w:pPr>
+        <w:bidi/>
+        <w:rPr>
+          <w:rFonts w:ascii="XB Roya" w:hAnsi="XB Roya" w:cs="XB Roya"/>
+          <w:sz w:val="32"/>
+          <w:szCs w:val="32"/>
+          <w:rtl/>
+          <w:lang w:bidi="fa-IR"/>
+        </w:rPr>
+      </w:pPr>
+      <w:r>
+        <w:rPr>
+          <w:rFonts w:ascii="XB Roya" w:hAnsi="XB Roya" w:cs="XB Roya" w:hint="cs"/>
+          <w:sz w:val="32"/>
+          <w:szCs w:val="32"/>
+          <w:rtl/>
+          <w:lang w:bidi="fa-IR"/>
+        </w:rPr>
+        <w:t>ايجاد ناراحتي هاي روحي</w:t>
+      </w:r>
+    </w:p>
+    <w:p>
+      <w:pPr>
+        <w:bidi/>
+        <w:rPr>
+          <w:rFonts w:ascii="XB Roya" w:hAnsi="XB Roya" w:cs="XB Roya"/>
+          <w:sz w:val="32"/>
+          <w:szCs w:val="32"/>
+          <w:rtl/>
+          <w:lang w:bidi="fa-IR"/>
+        </w:rPr>
+      </w:pPr>
+      <w:r>
+        <w:rPr>
+          <w:rFonts w:ascii="XB Roya" w:hAnsi="XB Roya" w:cs="XB Roya" w:hint="cs"/>
+          <w:sz w:val="32"/>
+          <w:szCs w:val="32"/>
+          <w:rtl/>
+          <w:lang w:bidi="fa-IR"/>
+        </w:rPr>
+        <w:t>افزايش ازدواج هاي ناپايدار</w:t>
+      </w:r>
+    </w:p>
+    <w:p>
+      <w:pPr>
+        <w:bidi/>
+        <w:rPr>
+          <w:rFonts w:ascii="XB Roya" w:hAnsi="XB Roya" w:cs="XB Roya"/>
+          <w:sz w:val="32"/>
+          <w:szCs w:val="32"/>
+          <w:rtl/>
+          <w:lang w:bidi="fa-IR"/>
+        </w:rPr>
+      </w:pPr>
+      <w:r>
+        <w:rPr>
+          <w:rFonts w:ascii="XB Roya" w:hAnsi="XB Roya" w:cs="XB Roya" w:hint="cs"/>
+          <w:sz w:val="32"/>
+          <w:szCs w:val="32"/>
+          <w:rtl/>
+          <w:lang w:bidi="fa-IR"/>
+        </w:rPr>
+        <w:t xml:space="preserve">آسيب به دختران </w:t>
+      </w:r>
+    </w:p>
+    <w:p>
+      <w:pPr>
+        <w:bidi/>
+        <w:rPr>
+          <w:rFonts w:ascii="XB Roya" w:hAnsi="XB Roya" w:cs="XB Roya"/>
+          <w:sz w:val="32"/>
+          <w:szCs w:val="32"/>
+          <w:rtl/>
+          <w:lang w:bidi="fa-IR"/>
+        </w:rPr>
+      </w:pPr>
+      <w:r>
+        <w:rPr>
+          <w:rFonts w:ascii="XB Roya" w:hAnsi="XB Roya" w:cs="XB Roya" w:hint="cs"/>
+          <w:sz w:val="32"/>
+          <w:szCs w:val="32"/>
+          <w:rtl/>
+          <w:lang w:bidi="fa-IR"/>
+        </w:rPr>
+        <w:t>ارتکاب به گناه.</w:t>
+      </w:r>
+    </w:p>
+    <w:p>
+      <w:pPr>
+        <w:bidi/>
+        <w:rPr>
+          <w:rFonts w:ascii="XB Roya" w:hAnsi="XB Roya" w:cs="XB Roya"/>
+          <w:sz w:val="32"/>
+          <w:szCs w:val="32"/>
+          <w:rtl/>
+          <w:lang w:bidi="fa-IR"/>
+        </w:rPr>
+      </w:pPr>
+      <w:r>
+        <w:rPr>
+          <w:rFonts w:ascii="XB Roya" w:hAnsi="XB Roya" w:cs="XB Roya" w:hint="cs"/>
+          <w:sz w:val="32"/>
+          <w:szCs w:val="32"/>
+          <w:rtl/>
+          <w:lang w:bidi="fa-IR"/>
+        </w:rPr>
+        <w:t>حس تنوع طلبي</w:t>
+      </w:r>
+    </w:p>
+    <w:p>
+      <w:pPr>
+        <w:bidi/>
+        <w:rPr>
+          <w:rFonts w:ascii="XB Roya" w:hAnsi="XB Roya" w:cs="XB Roya"/>
+          <w:sz w:val="32"/>
+          <w:szCs w:val="32"/>
+          <w:rtl/>
+          <w:lang w:bidi="fa-IR"/>
+        </w:rPr>
+      </w:pPr>
+    </w:p>
+    <w:p>
+      <w:pPr>
+        <w:bidi/>
+        <w:rPr>
+          <w:rFonts w:ascii="XB Roya" w:hAnsi="XB Roya" w:cs="XB Roya"/>
+          <w:sz w:val="32"/>
+          <w:szCs w:val="32"/>
+          <w:rtl/>
+          <w:lang w:bidi="fa-IR"/>
+        </w:rPr>
+      </w:pPr>
+    </w:p>
+    <w:p>
+      <w:pPr>
+        <w:bidi/>
+        <w:rPr>
+          <w:rFonts w:ascii="XB Roya" w:hAnsi="XB Roya" w:cs="XB Roya"/>
+          <w:sz w:val="32"/>
+          <w:szCs w:val="32"/>
+          <w:rtl/>
+          <w:lang w:bidi="fa-IR"/>
+        </w:rPr>
+      </w:pPr>
+    </w:p>
+    <w:p>
+      <w:pPr>
+        <w:bidi/>
+        <w:rPr>
+          <w:rFonts w:ascii="XB Roya" w:hAnsi="XB Roya" w:cs="XB Roya"/>
+          <w:sz w:val="32"/>
+          <w:szCs w:val="32"/>
+          <w:rtl/>
+          <w:lang w:bidi="fa-IR"/>
+        </w:rPr>
+      </w:pPr>
+    </w:p>
+    <w:p>
+      <w:pPr>
+        <w:bidi/>
+        <w:rPr>
+          <w:rFonts w:ascii="XB Roya" w:hAnsi="XB Roya" w:cs="XB Roya"/>
+          <w:b/>
+          <w:bCs/>
+          <w:sz w:val="32"/>
+          <w:szCs w:val="32"/>
+          <w:rtl/>
+          <w:lang w:bidi="fa-IR"/>
+        </w:rPr>
+      </w:pPr>
+      <w:r>
+        <w:rPr>
+          <w:rFonts w:ascii="XB Roya" w:hAnsi="XB Roya" w:cs="XB Roya" w:hint="cs"/>
+          <w:b/>
+          <w:bCs/>
+          <w:sz w:val="32"/>
+          <w:szCs w:val="32"/>
+          <w:rtl/>
+          <w:lang w:bidi="fa-IR"/>
+        </w:rPr>
+        <w:t xml:space="preserve">آيا بين سلامت روان و ارتباط با جنس مخالف </w:t>
+      </w:r>
+      <w:r>
+        <w:rPr>
+          <w:rFonts w:ascii="XB Roya" w:hAnsi="XB Roya" w:cs="XB Roya" w:hint="cs"/>
+          <w:b/>
+          <w:bCs/>
+          <w:sz w:val="32"/>
+          <w:szCs w:val="32"/>
+          <w:rtl/>
+          <w:lang w:bidi="fa-IR"/>
+        </w:rPr>
+        <w:t xml:space="preserve"> نسبتي وجود دارد</w:t>
+      </w:r>
+      <w:r>
+        <w:rPr>
+          <w:rFonts w:ascii="XB Roya" w:hAnsi="XB Roya" w:cs="XB Roya" w:hint="cs"/>
+          <w:b/>
+          <w:bCs/>
+          <w:sz w:val="32"/>
+          <w:szCs w:val="32"/>
+          <w:rtl/>
+          <w:lang w:bidi="fa-IR"/>
+        </w:rPr>
+        <w:t>؟</w:t>
+      </w:r>
+    </w:p>
+    <w:p>
+      <w:pPr>
+        <w:bidi/>
+        <w:rPr>
+          <w:rFonts w:ascii="XB Roya" w:hAnsi="XB Roya" w:cs="XB Roya"/>
+          <w:sz w:val="32"/>
+          <w:szCs w:val="32"/>
+          <w:rtl/>
+          <w:lang w:bidi="fa-IR"/>
+        </w:rPr>
+      </w:pPr>
+    </w:p>
+    <w:p>
+      <w:pPr>
+        <w:bidi/>
+        <w:rPr>
+          <w:rFonts w:ascii="XB Roya" w:hAnsi="XB Roya" w:cs="XB Roya"/>
+          <w:sz w:val="32"/>
+          <w:szCs w:val="32"/>
+          <w:rtl/>
+          <w:lang w:bidi="fa-IR"/>
+        </w:rPr>
+      </w:pPr>
+    </w:p>
+    <w:p>
+      <w:pPr>
+        <w:bidi/>
+        <w:rPr>
+          <w:rFonts w:ascii="XB Roya" w:hAnsi="XB Roya" w:cs="XB Roya"/>
+          <w:sz w:val="32"/>
+          <w:szCs w:val="32"/>
+          <w:lang w:bidi="fa-IR"/>
+        </w:rPr>
+      </w:pPr>
+    </w:p>
+    <w:p>
+      <w:pPr>
+        <w:bidi/>
+        <w:rPr>
+          <w:rFonts w:ascii="XB Roya" w:hAnsi="XB Roya" w:cs="XB Roya"/>
+          <w:sz w:val="32"/>
+          <w:szCs w:val="32"/>
+          <w:rtl/>
+          <w:lang w:bidi="fa-IR"/>
+        </w:rPr>
+      </w:pPr>
+    </w:p>
+    <w:p>
+      <w:pPr>
+        <w:bidi/>
+        <w:rPr>
+          <w:rFonts w:ascii="XB Roya" w:hAnsi="XB Roya" w:cs="XB Roya"/>
+          <w:sz w:val="32"/>
+          <w:szCs w:val="32"/>
+          <w:rtl/>
+          <w:lang w:bidi="fa-IR"/>
+        </w:rPr>
+      </w:pPr>
+    </w:p>
+    <w:p>
+      <w:pPr>
+        <w:bidi/>
+        <w:rPr>
+          <w:rFonts w:ascii="XB Roya" w:hAnsi="XB Roya" w:cs="XB Roya"/>
+          <w:sz w:val="32"/>
+          <w:szCs w:val="32"/>
+          <w:rtl/>
+          <w:lang w:bidi="fa-IR"/>
+        </w:rPr>
+      </w:pPr>
+    </w:p>
+    <w:p>
+      <w:pPr>
+        <w:bidi/>
+        <w:rPr>
+          <w:rFonts w:ascii="XB Roya" w:hAnsi="XB Roya" w:cs="XB Roya"/>
+          <w:sz w:val="32"/>
+          <w:szCs w:val="32"/>
+          <w:rtl/>
+          <w:lang w:bidi="fa-IR"/>
+        </w:rPr>
+      </w:pPr>
+    </w:p>
+    <w:p>
+      <w:pPr>
+        <w:bidi/>
+        <w:rPr>
+          <w:rFonts w:ascii="XB Roya" w:hAnsi="XB Roya" w:cs="XB Roya"/>
+          <w:sz w:val="32"/>
+          <w:szCs w:val="32"/>
+          <w:rtl/>
+          <w:lang w:bidi="fa-IR"/>
+        </w:rPr>
+      </w:pPr>
+    </w:p>
+    <w:p>
+      <w:pPr>
+        <w:bidi/>
+        <w:rPr>
+          <w:rFonts w:ascii="XB Roya" w:hAnsi="XB Roya" w:cs="XB Roya"/>
+          <w:sz w:val="32"/>
+          <w:szCs w:val="32"/>
+          <w:rtl/>
+          <w:lang w:bidi="fa-IR"/>
+        </w:rPr>
+      </w:pPr>
+    </w:p>
+    <w:p>
+      <w:pPr>
+        <w:bidi/>
+        <w:rPr>
+          <w:rFonts w:ascii="XB Roya" w:hAnsi="XB Roya" w:cs="XB Roya"/>
+          <w:sz w:val="32"/>
+          <w:szCs w:val="32"/>
+          <w:rtl/>
+          <w:lang w:bidi="fa-IR"/>
+        </w:rPr>
+      </w:pPr>
+    </w:p>
+    <w:p>
+      <w:pPr>
+        <w:bidi/>
+        <w:rPr>
+          <w:rFonts w:ascii="XB Roya" w:hAnsi="XB Roya" w:cs="XB Roya"/>
+          <w:sz w:val="32"/>
+          <w:szCs w:val="32"/>
+          <w:rtl/>
+          <w:lang w:bidi="fa-IR"/>
+        </w:rPr>
+      </w:pPr>
+    </w:p>
+    <w:p>
+      <w:pPr>
+        <w:bidi/>
+        <w:rPr>
+          <w:rFonts w:ascii="XB Roya" w:hAnsi="XB Roya" w:cs="XB Roya"/>
+          <w:sz w:val="32"/>
+          <w:szCs w:val="32"/>
+          <w:rtl/>
+          <w:lang w:bidi="fa-IR"/>
+        </w:rPr>
+      </w:pPr>
+    </w:p>
+    <w:p>
+      <w:pPr>
+        <w:bidi/>
+        <w:rPr>
+          <w:rFonts w:ascii="XB Roya" w:hAnsi="XB Roya" w:cs="XB Roya"/>
+          <w:sz w:val="32"/>
+          <w:szCs w:val="32"/>
+          <w:rtl/>
+          <w:lang w:bidi="fa-IR"/>
+        </w:rPr>
+      </w:pPr>
+    </w:p>
+    <w:p>
+      <w:pPr>
+        <w:bidi/>
+        <w:rPr>
+          <w:rFonts w:ascii="XB Roya" w:hAnsi="XB Roya" w:cs="XB Roya"/>
+          <w:sz w:val="32"/>
+          <w:szCs w:val="32"/>
+          <w:lang w:bidi="fa-IR"/>
+        </w:rPr>
+      </w:pPr>
     </w:p>
     <w:sectPr>
       <w:pgSz w:w="12240" w:h="15840"/>
@@ -523,6 +1597,92 @@
 <file path=word/numbering.xml><?xml version="1.0" encoding="utf-8"?>
 <w:numbering xmlns:wpc="http://schemas.microsoft.com/office/word/2010/wordprocessingCanvas" xmlns:cx="http://schemas.microsoft.com/office/drawing/2014/chartex" xmlns:cx1="http://schemas.microsoft.com/office/drawing/2015/9/8/chartex" xmlns:cx2="http://schemas.microsoft.com/office/drawing/2015/10/21/chartex" xmlns:cx3="http://schemas.microsoft.com/office/drawing/2016/5/9/chartex" xmlns:cx4="http://schemas.microsoft.com/office/drawing/2016/5/10/chartex" xmlns:cx5="http://schemas.microsoft.com/office/drawing/2016/5/11/chartex" xmlns:cx6="http://schemas.microsoft.com/office/drawing/2016/5/12/chartex" xmlns:cx7="http://schemas.microsoft.com/office/drawing/2016/5/13/chartex" xmlns:cx8="http://schemas.microsoft.com/office/drawing/2016/5/14/chartex" xmlns:mc="http://schemas.openxmlformats.org/markup-compatibility/2006" xmlns:aink="http://schemas.microsoft.com/office/drawing/2016/ink" xmlns:am3d="http://schemas.microsoft.com/office/drawing/2017/model3d" xmlns:o="urn:schemas-microsoft-com:office:office" xmlns:r="http://schemas.openxmlformats.org/officeDocument/2006/relationships" xmlns:m="http://schemas.openxmlformats.org/officeDocument/2006/math" xmlns:v="urn:schemas-microsoft-com:vml" xmlns:wp14="http://schemas.microsoft.com/office/word/2010/wordprocessingDrawing" xmlns:wp="http://schemas.openxmlformats.org/drawingml/2006/wordprocessingDrawing" xmlns:w10="urn:schemas-microsoft-com:office:word" xmlns:w="http://schemas.openxmlformats.org/wordprocessingml/2006/main" xmlns:w14="http://schemas.microsoft.com/office/word/2010/wordml" xmlns:w15="http://schemas.microsoft.com/office/word/2012/wordml" xmlns:w16cex="http://schemas.microsoft.com/office/word/2018/wordml/cex" xmlns:w16cid="http://schemas.microsoft.com/office/word/2016/wordml/cid" xmlns:w16="http://schemas.microsoft.com/office/word/2018/wordml" xmlns:w16se="http://schemas.microsoft.com/office/word/2015/wordml/symex" xmlns:wpg="http://schemas.microsoft.com/office/word/2010/wordprocessingGroup" xmlns:wpi="http://schemas.microsoft.com/office/word/2010/wordprocessingInk" xmlns:wne="http://schemas.microsoft.com/office/word/2006/wordml" xmlns:wps="http://schemas.microsoft.com/office/word/2010/wordprocessingShape" mc:Ignorable="w14 w15 w16se w16cid w16 w16cex wp14">
   <w:abstractNum w:abstractNumId="0" w15:restartNumberingAfterBreak="0">
+    <w:nsid w:val="0A5219CB"/>
+    <w:multiLevelType w:val="hybridMultilevel"/>
+    <w:tmpl w:val="60028362"/>
+    <w:lvl w:ilvl="0" w:tplc="0409000F">
+      <w:start w:val="1"/>
+      <w:numFmt w:val="decimal"/>
+      <w:lvlText w:val="%1."/>
+      <w:lvlJc w:val="left"/>
+      <w:pPr>
+        <w:ind w:left="720" w:hanging="360"/>
+      </w:pPr>
+    </w:lvl>
+    <w:lvl w:ilvl="1" w:tplc="04090019" w:tentative="1">
+      <w:start w:val="1"/>
+      <w:numFmt w:val="lowerLetter"/>
+      <w:lvlText w:val="%2."/>
+      <w:lvlJc w:val="left"/>
+      <w:pPr>
+        <w:ind w:left="1440" w:hanging="360"/>
+      </w:pPr>
+    </w:lvl>
+    <w:lvl w:ilvl="2" w:tplc="0409001B" w:tentative="1">
+      <w:start w:val="1"/>
+      <w:numFmt w:val="lowerRoman"/>
+      <w:lvlText w:val="%3."/>
+      <w:lvlJc w:val="right"/>
+      <w:pPr>
+        <w:ind w:left="2160" w:hanging="180"/>
+      </w:pPr>
+    </w:lvl>
+    <w:lvl w:ilvl="3" w:tplc="0409000F" w:tentative="1">
+      <w:start w:val="1"/>
+      <w:numFmt w:val="decimal"/>
+      <w:lvlText w:val="%4."/>
+      <w:lvlJc w:val="left"/>
+      <w:pPr>
+        <w:ind w:left="2880" w:hanging="360"/>
+      </w:pPr>
+    </w:lvl>
+    <w:lvl w:ilvl="4" w:tplc="04090019" w:tentative="1">
+      <w:start w:val="1"/>
+      <w:numFmt w:val="lowerLetter"/>
+      <w:lvlText w:val="%5."/>
+      <w:lvlJc w:val="left"/>
+      <w:pPr>
+        <w:ind w:left="3600" w:hanging="360"/>
+      </w:pPr>
+    </w:lvl>
+    <w:lvl w:ilvl="5" w:tplc="0409001B" w:tentative="1">
+      <w:start w:val="1"/>
+      <w:numFmt w:val="lowerRoman"/>
+      <w:lvlText w:val="%6."/>
+      <w:lvlJc w:val="right"/>
+      <w:pPr>
+        <w:ind w:left="4320" w:hanging="180"/>
+      </w:pPr>
+    </w:lvl>
+    <w:lvl w:ilvl="6" w:tplc="0409000F" w:tentative="1">
+      <w:start w:val="1"/>
+      <w:numFmt w:val="decimal"/>
+      <w:lvlText w:val="%7."/>
+      <w:lvlJc w:val="left"/>
+      <w:pPr>
+        <w:ind w:left="5040" w:hanging="360"/>
+      </w:pPr>
+    </w:lvl>
+    <w:lvl w:ilvl="7" w:tplc="04090019" w:tentative="1">
+      <w:start w:val="1"/>
+      <w:numFmt w:val="lowerLetter"/>
+      <w:lvlText w:val="%8."/>
+      <w:lvlJc w:val="left"/>
+      <w:pPr>
+        <w:ind w:left="5760" w:hanging="360"/>
+      </w:pPr>
+    </w:lvl>
+    <w:lvl w:ilvl="8" w:tplc="0409001B" w:tentative="1">
+      <w:start w:val="1"/>
+      <w:numFmt w:val="lowerRoman"/>
+      <w:lvlText w:val="%9."/>
+      <w:lvlJc w:val="right"/>
+      <w:pPr>
+        <w:ind w:left="6480" w:hanging="180"/>
+      </w:pPr>
+    </w:lvl>
+  </w:abstractNum>
+  <w:abstractNum w:abstractNumId="1" w15:restartNumberingAfterBreak="0">
     <w:nsid w:val="126E3586"/>
     <w:multiLevelType w:val="hybridMultilevel"/>
     <w:tmpl w:val="1DBE5E4E"/>
@@ -612,6 +1772,9 @@
     </w:lvl>
   </w:abstractNum>
   <w:num w:numId="1">
+    <w:abstractNumId w:val="1"/>
+  </w:num>
+  <w:num w:numId="2">
     <w:abstractNumId w:val="0"/>
   </w:num>
 </w:numbering>

</xml_diff>

<commit_message>
Added Some new session in family and mozakereh
</commit_message>
<xml_diff>
--- a/daneshXanevadeh/دانش خانواده و جمعيت.docx
+++ b/daneshXanevadeh/دانش خانواده و جمعيت.docx
@@ -1127,18 +1127,16 @@
           <w:lang w:bidi="fa-IR"/>
         </w:rPr>
       </w:pPr>
-    </w:p>
-    <w:p>
-      <w:pPr>
-        <w:bidi/>
-        <w:rPr>
-          <w:rFonts w:ascii="XB Roya" w:hAnsi="XB Roya" w:cs="XB Roya"/>
-          <w:sz w:val="32"/>
-          <w:szCs w:val="32"/>
-          <w:rtl/>
-          <w:lang w:bidi="fa-IR"/>
-        </w:rPr>
-      </w:pPr>
+      <w:r>
+        <w:rPr>
+          <w:rFonts w:ascii="XB Roya" w:hAnsi="XB Roya" w:cs="XB Roya" w:hint="cs"/>
+          <w:sz w:val="32"/>
+          <w:szCs w:val="32"/>
+          <w:rtl/>
+          <w:lang w:bidi="fa-IR"/>
+        </w:rPr>
+        <w:t>ممکن است به صورت جاي خالي:</w:t>
+      </w:r>
     </w:p>
     <w:p>
       <w:pPr>
@@ -1163,216 +1161,11 @@
           <w:rtl/>
           <w:lang w:bidi="fa-IR"/>
         </w:rPr>
-        <w:t>پيامد هاي منفي دوستي و ارتباط با دختران چيست؟</w:t>
-      </w:r>
-    </w:p>
-    <w:p>
-      <w:pPr>
-        <w:bidi/>
-        <w:rPr>
-          <w:rFonts w:ascii="XB Roya" w:hAnsi="XB Roya" w:cs="XB Roya"/>
-          <w:sz w:val="32"/>
-          <w:szCs w:val="32"/>
-          <w:rtl/>
-          <w:lang w:bidi="fa-IR"/>
-        </w:rPr>
-      </w:pPr>
-      <w:r>
-        <w:rPr>
-          <w:rFonts w:ascii="XB Roya" w:hAnsi="XB Roya" w:cs="XB Roya" w:hint="cs"/>
-          <w:sz w:val="32"/>
-          <w:szCs w:val="32"/>
-          <w:rtl/>
-          <w:lang w:bidi="fa-IR"/>
-        </w:rPr>
-        <w:t>آسيب هاي رواني</w:t>
-      </w:r>
-    </w:p>
-    <w:p>
-      <w:pPr>
-        <w:bidi/>
-        <w:rPr>
-          <w:rFonts w:ascii="XB Roya" w:hAnsi="XB Roya" w:cs="XB Roya"/>
-          <w:sz w:val="32"/>
-          <w:szCs w:val="32"/>
-          <w:rtl/>
-          <w:lang w:bidi="fa-IR"/>
-        </w:rPr>
-      </w:pPr>
-      <w:r>
-        <w:rPr>
-          <w:rFonts w:ascii="XB Roya" w:hAnsi="XB Roya" w:cs="XB Roya" w:hint="cs"/>
-          <w:sz w:val="32"/>
-          <w:szCs w:val="32"/>
-          <w:rtl/>
-          <w:lang w:bidi="fa-IR"/>
-        </w:rPr>
-        <w:t>افت تحصيلي</w:t>
-      </w:r>
-    </w:p>
-    <w:p>
-      <w:pPr>
-        <w:bidi/>
-        <w:rPr>
-          <w:rFonts w:ascii="XB Roya" w:hAnsi="XB Roya" w:cs="XB Roya"/>
-          <w:sz w:val="32"/>
-          <w:szCs w:val="32"/>
-          <w:rtl/>
-          <w:lang w:bidi="fa-IR"/>
-        </w:rPr>
-      </w:pPr>
-      <w:r>
-        <w:rPr>
-          <w:rFonts w:ascii="XB Roya" w:hAnsi="XB Roya" w:cs="XB Roya" w:hint="cs"/>
-          <w:sz w:val="32"/>
-          <w:szCs w:val="32"/>
-          <w:rtl/>
-          <w:lang w:bidi="fa-IR"/>
-        </w:rPr>
-        <w:t>ايجاد ناراحتي هاي روحي</w:t>
-      </w:r>
-    </w:p>
-    <w:p>
-      <w:pPr>
-        <w:bidi/>
-        <w:rPr>
-          <w:rFonts w:ascii="XB Roya" w:hAnsi="XB Roya" w:cs="XB Roya"/>
-          <w:sz w:val="32"/>
-          <w:szCs w:val="32"/>
-          <w:rtl/>
-          <w:lang w:bidi="fa-IR"/>
-        </w:rPr>
-      </w:pPr>
-      <w:r>
-        <w:rPr>
-          <w:rFonts w:ascii="XB Roya" w:hAnsi="XB Roya" w:cs="XB Roya" w:hint="cs"/>
-          <w:sz w:val="32"/>
-          <w:szCs w:val="32"/>
-          <w:rtl/>
-          <w:lang w:bidi="fa-IR"/>
-        </w:rPr>
-        <w:t>افزايش ازدواج هاي ناپايدار</w:t>
-      </w:r>
-    </w:p>
-    <w:p>
-      <w:pPr>
-        <w:bidi/>
-        <w:rPr>
-          <w:rFonts w:ascii="XB Roya" w:hAnsi="XB Roya" w:cs="XB Roya"/>
-          <w:sz w:val="32"/>
-          <w:szCs w:val="32"/>
-          <w:rtl/>
-          <w:lang w:bidi="fa-IR"/>
-        </w:rPr>
-      </w:pPr>
-      <w:r>
-        <w:rPr>
-          <w:rFonts w:ascii="XB Roya" w:hAnsi="XB Roya" w:cs="XB Roya" w:hint="cs"/>
-          <w:sz w:val="32"/>
-          <w:szCs w:val="32"/>
-          <w:rtl/>
-          <w:lang w:bidi="fa-IR"/>
-        </w:rPr>
-        <w:t xml:space="preserve">آسيب به دختران </w:t>
-      </w:r>
-    </w:p>
-    <w:p>
-      <w:pPr>
-        <w:bidi/>
-        <w:rPr>
-          <w:rFonts w:ascii="XB Roya" w:hAnsi="XB Roya" w:cs="XB Roya"/>
-          <w:sz w:val="32"/>
-          <w:szCs w:val="32"/>
-          <w:rtl/>
-          <w:lang w:bidi="fa-IR"/>
-        </w:rPr>
-      </w:pPr>
-      <w:r>
-        <w:rPr>
-          <w:rFonts w:ascii="XB Roya" w:hAnsi="XB Roya" w:cs="XB Roya" w:hint="cs"/>
-          <w:sz w:val="32"/>
-          <w:szCs w:val="32"/>
-          <w:rtl/>
-          <w:lang w:bidi="fa-IR"/>
-        </w:rPr>
-        <w:t>ارتکاب به گناه.</w:t>
-      </w:r>
-    </w:p>
-    <w:p>
-      <w:pPr>
-        <w:bidi/>
-        <w:rPr>
-          <w:rFonts w:ascii="XB Roya" w:hAnsi="XB Roya" w:cs="XB Roya"/>
-          <w:sz w:val="32"/>
-          <w:szCs w:val="32"/>
-          <w:rtl/>
-          <w:lang w:bidi="fa-IR"/>
-        </w:rPr>
-      </w:pPr>
-      <w:r>
-        <w:rPr>
-          <w:rFonts w:ascii="XB Roya" w:hAnsi="XB Roya" w:cs="XB Roya" w:hint="cs"/>
-          <w:sz w:val="32"/>
-          <w:szCs w:val="32"/>
-          <w:rtl/>
-          <w:lang w:bidi="fa-IR"/>
-        </w:rPr>
-        <w:t>حس تنوع طلبي</w:t>
-      </w:r>
-    </w:p>
-    <w:p>
-      <w:pPr>
-        <w:bidi/>
-        <w:rPr>
-          <w:rFonts w:ascii="XB Roya" w:hAnsi="XB Roya" w:cs="XB Roya"/>
-          <w:sz w:val="32"/>
-          <w:szCs w:val="32"/>
-          <w:rtl/>
-          <w:lang w:bidi="fa-IR"/>
-        </w:rPr>
-      </w:pPr>
-    </w:p>
-    <w:p>
-      <w:pPr>
-        <w:bidi/>
-        <w:rPr>
-          <w:rFonts w:ascii="XB Roya" w:hAnsi="XB Roya" w:cs="XB Roya"/>
-          <w:sz w:val="32"/>
-          <w:szCs w:val="32"/>
-          <w:rtl/>
-          <w:lang w:bidi="fa-IR"/>
-        </w:rPr>
-      </w:pPr>
-    </w:p>
-    <w:p>
-      <w:pPr>
-        <w:bidi/>
-        <w:rPr>
-          <w:rFonts w:ascii="XB Roya" w:hAnsi="XB Roya" w:cs="XB Roya"/>
-          <w:sz w:val="32"/>
-          <w:szCs w:val="32"/>
-          <w:rtl/>
-          <w:lang w:bidi="fa-IR"/>
-        </w:rPr>
-      </w:pPr>
-    </w:p>
-    <w:p>
-      <w:pPr>
-        <w:bidi/>
-        <w:rPr>
-          <w:rFonts w:ascii="XB Roya" w:hAnsi="XB Roya" w:cs="XB Roya"/>
-          <w:sz w:val="32"/>
-          <w:szCs w:val="32"/>
-          <w:rtl/>
-          <w:lang w:bidi="fa-IR"/>
-        </w:rPr>
-      </w:pPr>
-    </w:p>
-    <w:p>
-      <w:pPr>
-        <w:bidi/>
-        <w:rPr>
-          <w:rFonts w:ascii="XB Roya" w:hAnsi="XB Roya" w:cs="XB Roya"/>
+        <w:t xml:space="preserve">امکان دارد </w:t>
+      </w:r>
+      <w:r>
+        <w:rPr>
+          <w:rFonts w:ascii="XB Roya" w:hAnsi="XB Roya" w:cs="XB Roya" w:hint="cs"/>
           <w:b/>
           <w:bCs/>
           <w:sz w:val="32"/>
@@ -1380,7 +1173,8 @@
           <w:rtl/>
           <w:lang w:bidi="fa-IR"/>
         </w:rPr>
-      </w:pPr>
+        <w:t>ارتباط با جنس مخالف</w:t>
+      </w:r>
       <w:r>
         <w:rPr>
           <w:rFonts w:ascii="XB Roya" w:hAnsi="XB Roya" w:cs="XB Roya" w:hint="cs"/>
@@ -1391,7 +1185,7 @@
           <w:rtl/>
           <w:lang w:bidi="fa-IR"/>
         </w:rPr>
-        <w:t xml:space="preserve">آيا بين سلامت روان و ارتباط با جنس مخالف </w:t>
+        <w:t xml:space="preserve">، </w:t>
       </w:r>
       <w:r>
         <w:rPr>
@@ -1400,10 +1194,11 @@
           <w:bCs/>
           <w:sz w:val="32"/>
           <w:szCs w:val="32"/>
-          <w:rtl/>
-          <w:lang w:bidi="fa-IR"/>
-        </w:rPr>
-        <w:t xml:space="preserve"> نسبتي وجود دارد</w:t>
+          <w:u w:val="single"/>
+          <w:rtl/>
+          <w:lang w:bidi="fa-IR"/>
+        </w:rPr>
+        <w:t>دلبسته</w:t>
       </w:r>
       <w:r>
         <w:rPr>
@@ -1415,6 +1210,321 @@
           <w:rtl/>
           <w:lang w:bidi="fa-IR"/>
         </w:rPr>
+        <w:t xml:space="preserve"> و </w:t>
+      </w:r>
+      <w:r>
+        <w:rPr>
+          <w:rFonts w:ascii="XB Roya" w:hAnsi="XB Roya" w:cs="XB Roya" w:hint="cs"/>
+          <w:b/>
+          <w:bCs/>
+          <w:sz w:val="32"/>
+          <w:szCs w:val="32"/>
+          <w:u w:val="single"/>
+          <w:rtl/>
+          <w:lang w:bidi="fa-IR"/>
+        </w:rPr>
+        <w:t>وابسته</w:t>
+      </w:r>
+      <w:r>
+        <w:rPr>
+          <w:rFonts w:ascii="XB Roya" w:hAnsi="XB Roya" w:cs="XB Roya" w:hint="cs"/>
+          <w:b/>
+          <w:bCs/>
+          <w:sz w:val="32"/>
+          <w:szCs w:val="32"/>
+          <w:rtl/>
+          <w:lang w:bidi="fa-IR"/>
+        </w:rPr>
+        <w:t xml:space="preserve"> شود.</w:t>
+      </w:r>
+    </w:p>
+    <w:p>
+      <w:pPr>
+        <w:bidi/>
+        <w:rPr>
+          <w:rFonts w:ascii="XB Roya" w:hAnsi="XB Roya" w:cs="XB Roya"/>
+          <w:sz w:val="32"/>
+          <w:szCs w:val="32"/>
+          <w:rtl/>
+          <w:lang w:bidi="fa-IR"/>
+        </w:rPr>
+      </w:pPr>
+    </w:p>
+    <w:p>
+      <w:pPr>
+        <w:bidi/>
+        <w:rPr>
+          <w:rFonts w:ascii="XB Roya" w:hAnsi="XB Roya" w:cs="XB Roya"/>
+          <w:b/>
+          <w:bCs/>
+          <w:sz w:val="32"/>
+          <w:szCs w:val="32"/>
+          <w:rtl/>
+          <w:lang w:bidi="fa-IR"/>
+        </w:rPr>
+      </w:pPr>
+      <w:r>
+        <w:rPr>
+          <w:rFonts w:ascii="XB Roya" w:hAnsi="XB Roya" w:cs="XB Roya" w:hint="cs"/>
+          <w:b/>
+          <w:bCs/>
+          <w:sz w:val="32"/>
+          <w:szCs w:val="32"/>
+          <w:rtl/>
+          <w:lang w:bidi="fa-IR"/>
+        </w:rPr>
+        <w:t>پيامد هاي منفي دوستي و ارتباط با دختران چيست؟</w:t>
+      </w:r>
+    </w:p>
+    <w:p>
+      <w:pPr>
+        <w:bidi/>
+        <w:rPr>
+          <w:rFonts w:ascii="XB Roya" w:hAnsi="XB Roya" w:cs="XB Roya"/>
+          <w:sz w:val="32"/>
+          <w:szCs w:val="32"/>
+          <w:rtl/>
+          <w:lang w:bidi="fa-IR"/>
+        </w:rPr>
+      </w:pPr>
+      <w:r>
+        <w:rPr>
+          <w:rFonts w:ascii="XB Roya" w:hAnsi="XB Roya" w:cs="XB Roya" w:hint="cs"/>
+          <w:sz w:val="32"/>
+          <w:szCs w:val="32"/>
+          <w:rtl/>
+          <w:lang w:bidi="fa-IR"/>
+        </w:rPr>
+        <w:t>آسيب هاي رواني</w:t>
+      </w:r>
+    </w:p>
+    <w:p>
+      <w:pPr>
+        <w:bidi/>
+        <w:rPr>
+          <w:rFonts w:ascii="XB Roya" w:hAnsi="XB Roya" w:cs="XB Roya"/>
+          <w:sz w:val="32"/>
+          <w:szCs w:val="32"/>
+          <w:rtl/>
+          <w:lang w:bidi="fa-IR"/>
+        </w:rPr>
+      </w:pPr>
+      <w:r>
+        <w:rPr>
+          <w:rFonts w:ascii="XB Roya" w:hAnsi="XB Roya" w:cs="XB Roya" w:hint="cs"/>
+          <w:sz w:val="32"/>
+          <w:szCs w:val="32"/>
+          <w:rtl/>
+          <w:lang w:bidi="fa-IR"/>
+        </w:rPr>
+        <w:t>افت تحصيلي</w:t>
+      </w:r>
+    </w:p>
+    <w:p>
+      <w:pPr>
+        <w:bidi/>
+        <w:rPr>
+          <w:rFonts w:ascii="XB Roya" w:hAnsi="XB Roya" w:cs="XB Roya"/>
+          <w:sz w:val="32"/>
+          <w:szCs w:val="32"/>
+          <w:rtl/>
+          <w:lang w:bidi="fa-IR"/>
+        </w:rPr>
+      </w:pPr>
+      <w:r>
+        <w:rPr>
+          <w:rFonts w:ascii="XB Roya" w:hAnsi="XB Roya" w:cs="XB Roya" w:hint="cs"/>
+          <w:sz w:val="32"/>
+          <w:szCs w:val="32"/>
+          <w:rtl/>
+          <w:lang w:bidi="fa-IR"/>
+        </w:rPr>
+        <w:t>ايجاد ناراحتي هاي روحي</w:t>
+      </w:r>
+    </w:p>
+    <w:p>
+      <w:pPr>
+        <w:bidi/>
+        <w:rPr>
+          <w:rFonts w:ascii="XB Roya" w:hAnsi="XB Roya" w:cs="XB Roya"/>
+          <w:sz w:val="32"/>
+          <w:szCs w:val="32"/>
+          <w:rtl/>
+          <w:lang w:bidi="fa-IR"/>
+        </w:rPr>
+      </w:pPr>
+      <w:r>
+        <w:rPr>
+          <w:rFonts w:ascii="XB Roya" w:hAnsi="XB Roya" w:cs="XB Roya" w:hint="cs"/>
+          <w:sz w:val="32"/>
+          <w:szCs w:val="32"/>
+          <w:rtl/>
+          <w:lang w:bidi="fa-IR"/>
+        </w:rPr>
+        <w:t>افزايش ازدواج هاي ناپايدار</w:t>
+      </w:r>
+    </w:p>
+    <w:p>
+      <w:pPr>
+        <w:bidi/>
+        <w:rPr>
+          <w:rFonts w:ascii="XB Roya" w:hAnsi="XB Roya" w:cs="XB Roya"/>
+          <w:sz w:val="32"/>
+          <w:szCs w:val="32"/>
+          <w:rtl/>
+          <w:lang w:bidi="fa-IR"/>
+        </w:rPr>
+      </w:pPr>
+      <w:r>
+        <w:rPr>
+          <w:rFonts w:ascii="XB Roya" w:hAnsi="XB Roya" w:cs="XB Roya" w:hint="cs"/>
+          <w:sz w:val="32"/>
+          <w:szCs w:val="32"/>
+          <w:rtl/>
+          <w:lang w:bidi="fa-IR"/>
+        </w:rPr>
+        <w:t xml:space="preserve">آسيب به دختران </w:t>
+      </w:r>
+    </w:p>
+    <w:p>
+      <w:pPr>
+        <w:bidi/>
+        <w:rPr>
+          <w:rFonts w:ascii="XB Roya" w:hAnsi="XB Roya" w:cs="XB Roya"/>
+          <w:sz w:val="32"/>
+          <w:szCs w:val="32"/>
+          <w:rtl/>
+          <w:lang w:bidi="fa-IR"/>
+        </w:rPr>
+      </w:pPr>
+      <w:r>
+        <w:rPr>
+          <w:rFonts w:ascii="XB Roya" w:hAnsi="XB Roya" w:cs="XB Roya" w:hint="cs"/>
+          <w:sz w:val="32"/>
+          <w:szCs w:val="32"/>
+          <w:rtl/>
+          <w:lang w:bidi="fa-IR"/>
+        </w:rPr>
+        <w:t>ارتکاب به گناه.</w:t>
+      </w:r>
+    </w:p>
+    <w:p>
+      <w:pPr>
+        <w:bidi/>
+        <w:rPr>
+          <w:rFonts w:ascii="XB Roya" w:hAnsi="XB Roya" w:cs="XB Roya"/>
+          <w:sz w:val="32"/>
+          <w:szCs w:val="32"/>
+          <w:rtl/>
+          <w:lang w:bidi="fa-IR"/>
+        </w:rPr>
+      </w:pPr>
+      <w:r>
+        <w:rPr>
+          <w:rFonts w:ascii="XB Roya" w:hAnsi="XB Roya" w:cs="XB Roya" w:hint="cs"/>
+          <w:sz w:val="32"/>
+          <w:szCs w:val="32"/>
+          <w:rtl/>
+          <w:lang w:bidi="fa-IR"/>
+        </w:rPr>
+        <w:t>حس تنوع طلبي</w:t>
+      </w:r>
+    </w:p>
+    <w:p>
+      <w:pPr>
+        <w:bidi/>
+        <w:rPr>
+          <w:rFonts w:ascii="XB Roya" w:hAnsi="XB Roya" w:cs="XB Roya"/>
+          <w:sz w:val="32"/>
+          <w:szCs w:val="32"/>
+          <w:rtl/>
+          <w:lang w:bidi="fa-IR"/>
+        </w:rPr>
+      </w:pPr>
+    </w:p>
+    <w:p>
+      <w:pPr>
+        <w:bidi/>
+        <w:rPr>
+          <w:rFonts w:ascii="XB Roya" w:hAnsi="XB Roya" w:cs="XB Roya"/>
+          <w:sz w:val="32"/>
+          <w:szCs w:val="32"/>
+          <w:rtl/>
+          <w:lang w:bidi="fa-IR"/>
+        </w:rPr>
+      </w:pPr>
+    </w:p>
+    <w:p>
+      <w:pPr>
+        <w:bidi/>
+        <w:rPr>
+          <w:rFonts w:ascii="XB Roya" w:hAnsi="XB Roya" w:cs="XB Roya"/>
+          <w:sz w:val="32"/>
+          <w:szCs w:val="32"/>
+          <w:rtl/>
+          <w:lang w:bidi="fa-IR"/>
+        </w:rPr>
+      </w:pPr>
+    </w:p>
+    <w:p>
+      <w:pPr>
+        <w:bidi/>
+        <w:rPr>
+          <w:rFonts w:ascii="XB Roya" w:hAnsi="XB Roya" w:cs="XB Roya"/>
+          <w:sz w:val="32"/>
+          <w:szCs w:val="32"/>
+          <w:rtl/>
+          <w:lang w:bidi="fa-IR"/>
+        </w:rPr>
+      </w:pPr>
+    </w:p>
+    <w:p>
+      <w:pPr>
+        <w:bidi/>
+        <w:rPr>
+          <w:rFonts w:ascii="XB Roya" w:hAnsi="XB Roya" w:cs="XB Roya"/>
+          <w:b/>
+          <w:bCs/>
+          <w:sz w:val="32"/>
+          <w:szCs w:val="32"/>
+          <w:rtl/>
+          <w:lang w:bidi="fa-IR"/>
+        </w:rPr>
+      </w:pPr>
+      <w:r>
+        <w:rPr>
+          <w:rFonts w:ascii="XB Roya" w:hAnsi="XB Roya" w:cs="XB Roya" w:hint="cs"/>
+          <w:b/>
+          <w:bCs/>
+          <w:sz w:val="32"/>
+          <w:szCs w:val="32"/>
+          <w:rtl/>
+          <w:lang w:bidi="fa-IR"/>
+        </w:rPr>
+        <w:t xml:space="preserve">آيا بين سلامت روان و ارتباط با جنس مخالف </w:t>
+      </w:r>
+      <w:r>
+        <w:rPr>
+          <w:rFonts w:ascii="XB Roya" w:hAnsi="XB Roya" w:cs="XB Roya" w:hint="cs"/>
+          <w:b/>
+          <w:bCs/>
+          <w:sz w:val="32"/>
+          <w:szCs w:val="32"/>
+          <w:rtl/>
+          <w:lang w:bidi="fa-IR"/>
+        </w:rPr>
+        <w:t xml:space="preserve"> نسبتي وجود دارد</w:t>
+      </w:r>
+      <w:r>
+        <w:rPr>
+          <w:rFonts w:ascii="XB Roya" w:hAnsi="XB Roya" w:cs="XB Roya" w:hint="cs"/>
+          <w:b/>
+          <w:bCs/>
+          <w:sz w:val="32"/>
+          <w:szCs w:val="32"/>
+          <w:rtl/>
+          <w:lang w:bidi="fa-IR"/>
+        </w:rPr>
         <w:t>؟</w:t>
       </w:r>
     </w:p>
@@ -1447,8 +1557,515 @@
         <w:bidi/>
         <w:rPr>
           <w:rFonts w:ascii="XB Roya" w:hAnsi="XB Roya" w:cs="XB Roya"/>
-          <w:sz w:val="32"/>
-          <w:szCs w:val="32"/>
+          <w:b/>
+          <w:bCs/>
+          <w:sz w:val="32"/>
+          <w:szCs w:val="32"/>
+          <w:rtl/>
+          <w:lang w:bidi="fa-IR"/>
+        </w:rPr>
+      </w:pPr>
+      <w:r>
+        <w:rPr>
+          <w:rFonts w:ascii="XB Roya" w:hAnsi="XB Roya" w:cs="XB Roya" w:hint="cs"/>
+          <w:b/>
+          <w:bCs/>
+          <w:sz w:val="32"/>
+          <w:szCs w:val="32"/>
+          <w:rtl/>
+          <w:lang w:bidi="fa-IR"/>
+        </w:rPr>
+        <w:t>هم خانگي و زندگي مشترک بدون ازدواج:</w:t>
+      </w:r>
+    </w:p>
+    <w:p>
+      <w:pPr>
+        <w:bidi/>
+        <w:rPr>
+          <w:rFonts w:ascii="XB Roya" w:hAnsi="XB Roya" w:cs="XB Roya"/>
+          <w:sz w:val="32"/>
+          <w:szCs w:val="32"/>
+          <w:rtl/>
+          <w:lang w:bidi="fa-IR"/>
+        </w:rPr>
+      </w:pPr>
+      <w:r>
+        <w:rPr>
+          <w:rFonts w:ascii="XB Roya" w:hAnsi="XB Roya" w:cs="XB Roya" w:hint="cs"/>
+          <w:sz w:val="32"/>
+          <w:szCs w:val="32"/>
+          <w:rtl/>
+          <w:lang w:bidi="fa-IR"/>
+        </w:rPr>
+        <w:t>عوامل:</w:t>
+      </w:r>
+    </w:p>
+    <w:p>
+      <w:pPr>
+        <w:bidi/>
+        <w:rPr>
+          <w:rFonts w:ascii="XB Roya" w:hAnsi="XB Roya" w:cs="XB Roya"/>
+          <w:sz w:val="32"/>
+          <w:szCs w:val="32"/>
+          <w:rtl/>
+          <w:lang w:bidi="fa-IR"/>
+        </w:rPr>
+      </w:pPr>
+      <w:r>
+        <w:rPr>
+          <w:rFonts w:ascii="XB Roya" w:hAnsi="XB Roya" w:cs="XB Roya" w:hint="cs"/>
+          <w:sz w:val="32"/>
+          <w:szCs w:val="32"/>
+          <w:rtl/>
+          <w:lang w:bidi="fa-IR"/>
+        </w:rPr>
+        <w:t>ازادي روابط جنسي،</w:t>
+      </w:r>
+    </w:p>
+    <w:p>
+      <w:pPr>
+        <w:bidi/>
+        <w:rPr>
+          <w:rFonts w:ascii="XB Roya" w:hAnsi="XB Roya" w:cs="XB Roya"/>
+          <w:sz w:val="32"/>
+          <w:szCs w:val="32"/>
+          <w:rtl/>
+          <w:lang w:bidi="fa-IR"/>
+        </w:rPr>
+      </w:pPr>
+      <w:r>
+        <w:rPr>
+          <w:rFonts w:ascii="XB Roya" w:hAnsi="XB Roya" w:cs="XB Roya" w:hint="cs"/>
+          <w:sz w:val="32"/>
+          <w:szCs w:val="32"/>
+          <w:rtl/>
+          <w:lang w:bidi="fa-IR"/>
+        </w:rPr>
+        <w:t>کاهش نظارت والدين بر رفتار جنسي فرزندان.</w:t>
+      </w:r>
+    </w:p>
+    <w:p>
+      <w:pPr>
+        <w:bidi/>
+        <w:rPr>
+          <w:rFonts w:ascii="XB Roya" w:hAnsi="XB Roya" w:cs="XB Roya"/>
+          <w:sz w:val="32"/>
+          <w:szCs w:val="32"/>
+          <w:rtl/>
+          <w:lang w:bidi="fa-IR"/>
+        </w:rPr>
+      </w:pPr>
+      <w:r>
+        <w:rPr>
+          <w:rFonts w:ascii="XB Roya" w:hAnsi="XB Roya" w:cs="XB Roya" w:hint="cs"/>
+          <w:sz w:val="32"/>
+          <w:szCs w:val="32"/>
+          <w:rtl/>
+          <w:lang w:bidi="fa-IR"/>
+        </w:rPr>
+        <w:t>ايدئولوژي استقلال فردي</w:t>
+      </w:r>
+    </w:p>
+    <w:p>
+      <w:pPr>
+        <w:bidi/>
+        <w:rPr>
+          <w:rFonts w:ascii="XB Roya" w:hAnsi="XB Roya" w:cs="XB Roya"/>
+          <w:sz w:val="32"/>
+          <w:szCs w:val="32"/>
+          <w:rtl/>
+          <w:lang w:bidi="fa-IR"/>
+        </w:rPr>
+      </w:pPr>
+      <w:r>
+        <w:rPr>
+          <w:rFonts w:ascii="XB Roya" w:hAnsi="XB Roya" w:cs="XB Roya" w:hint="cs"/>
+          <w:sz w:val="32"/>
+          <w:szCs w:val="32"/>
+          <w:rtl/>
+          <w:lang w:bidi="fa-IR"/>
+        </w:rPr>
+        <w:t>عدم تعهد نسبت به ديگران</w:t>
+      </w:r>
+    </w:p>
+    <w:p>
+      <w:pPr>
+        <w:bidi/>
+        <w:rPr>
+          <w:rFonts w:ascii="XB Roya" w:hAnsi="XB Roya" w:cs="XB Roya"/>
+          <w:sz w:val="32"/>
+          <w:szCs w:val="32"/>
+          <w:lang w:bidi="fa-IR"/>
+        </w:rPr>
+      </w:pPr>
+      <w:r>
+        <w:rPr>
+          <w:rFonts w:ascii="XB Roya" w:hAnsi="XB Roya" w:cs="XB Roya" w:hint="cs"/>
+          <w:sz w:val="32"/>
+          <w:szCs w:val="32"/>
+          <w:rtl/>
+          <w:lang w:bidi="fa-IR"/>
+        </w:rPr>
+        <w:t xml:space="preserve">نداشتن جنبه رسمي و قانوني </w:t>
+      </w:r>
+    </w:p>
+    <w:p>
+      <w:pPr>
+        <w:bidi/>
+        <w:rPr>
+          <w:rFonts w:ascii="XB Roya" w:hAnsi="XB Roya" w:cs="XB Roya"/>
+          <w:sz w:val="32"/>
+          <w:szCs w:val="32"/>
+          <w:rtl/>
+          <w:lang w:bidi="fa-IR"/>
+        </w:rPr>
+      </w:pPr>
+    </w:p>
+    <w:p>
+      <w:pPr>
+        <w:bidi/>
+        <w:rPr>
+          <w:rFonts w:ascii="XB Roya" w:hAnsi="XB Roya" w:cs="XB Roya"/>
+          <w:sz w:val="32"/>
+          <w:szCs w:val="32"/>
+          <w:rtl/>
+          <w:lang w:bidi="fa-IR"/>
+        </w:rPr>
+      </w:pPr>
+      <w:r>
+        <w:rPr>
+          <w:rFonts w:ascii="XB Roya" w:hAnsi="XB Roya" w:cs="XB Roya" w:hint="cs"/>
+          <w:sz w:val="32"/>
+          <w:szCs w:val="32"/>
+          <w:rtl/>
+          <w:lang w:bidi="fa-IR"/>
+        </w:rPr>
+        <w:t xml:space="preserve">نتيجه از نتيجه منفي باشه ميشه </w:t>
+      </w:r>
+    </w:p>
+    <w:p>
+      <w:pPr>
+        <w:bidi/>
+        <w:rPr>
+          <w:rFonts w:ascii="XB Roya" w:hAnsi="XB Roya" w:cs="XB Roya"/>
+          <w:sz w:val="32"/>
+          <w:szCs w:val="32"/>
+          <w:rtl/>
+          <w:lang w:bidi="fa-IR"/>
+        </w:rPr>
+      </w:pPr>
+    </w:p>
+    <w:p>
+      <w:pPr>
+        <w:bidi/>
+        <w:rPr>
+          <w:rFonts w:ascii="XB Roya" w:hAnsi="XB Roya" w:cs="XB Roya"/>
+          <w:b/>
+          <w:bCs/>
+          <w:sz w:val="32"/>
+          <w:szCs w:val="32"/>
+          <w:rtl/>
+          <w:lang w:bidi="fa-IR"/>
+        </w:rPr>
+      </w:pPr>
+      <w:r>
+        <w:rPr>
+          <w:rFonts w:ascii="XB Roya" w:hAnsi="XB Roya" w:cs="XB Roya" w:hint="cs"/>
+          <w:b/>
+          <w:bCs/>
+          <w:sz w:val="32"/>
+          <w:szCs w:val="32"/>
+          <w:rtl/>
+          <w:lang w:bidi="fa-IR"/>
+        </w:rPr>
+        <w:t>پيامد ها و آسيب هاي روابط ازاد جنسي را بنويسيد:</w:t>
+      </w:r>
+    </w:p>
+    <w:p>
+      <w:pPr>
+        <w:bidi/>
+        <w:rPr>
+          <w:rFonts w:ascii="XB Roya" w:hAnsi="XB Roya" w:cs="XB Roya" w:hint="cs"/>
+          <w:sz w:val="32"/>
+          <w:szCs w:val="32"/>
+          <w:rtl/>
+          <w:lang w:bidi="fa-IR"/>
+        </w:rPr>
+      </w:pPr>
+      <w:r>
+        <w:rPr>
+          <w:rFonts w:ascii="XB Roya" w:hAnsi="XB Roya" w:cs="XB Roya" w:hint="cs"/>
+          <w:sz w:val="32"/>
+          <w:szCs w:val="32"/>
+          <w:rtl/>
+          <w:lang w:bidi="fa-IR"/>
+        </w:rPr>
+        <w:t xml:space="preserve">پيامده هاي منفي که بدنبال خواهد داشت آن است که اگر بدون رعايت صورت گيرد ممکن است موجب مريضي هاي جنسي يا </w:t>
+      </w:r>
+      <w:r>
+        <w:rPr>
+          <w:rFonts w:ascii="XB Roya" w:hAnsi="XB Roya" w:cs="XB Roya"/>
+          <w:sz w:val="32"/>
+          <w:szCs w:val="32"/>
+          <w:lang w:bidi="fa-IR"/>
+        </w:rPr>
+        <w:t>HIV</w:t>
+      </w:r>
+      <w:r>
+        <w:rPr>
+          <w:rFonts w:ascii="XB Roya" w:hAnsi="XB Roya" w:cs="XB Roya" w:hint="cs"/>
+          <w:sz w:val="32"/>
+          <w:szCs w:val="32"/>
+          <w:rtl/>
+          <w:lang w:bidi="fa-IR"/>
+        </w:rPr>
+        <w:t xml:space="preserve"> شود.</w:t>
+      </w:r>
+    </w:p>
+    <w:p>
+      <w:pPr>
+        <w:bidi/>
+        <w:rPr>
+          <w:rFonts w:ascii="XB Roya" w:hAnsi="XB Roya" w:cs="XB Roya"/>
+          <w:sz w:val="32"/>
+          <w:szCs w:val="32"/>
+          <w:rtl/>
+          <w:lang w:bidi="fa-IR"/>
+        </w:rPr>
+      </w:pPr>
+    </w:p>
+    <w:p>
+      <w:pPr>
+        <w:bidi/>
+        <w:rPr>
+          <w:rFonts w:ascii="XB Roya" w:hAnsi="XB Roya" w:cs="XB Roya" w:hint="cs"/>
+          <w:sz w:val="32"/>
+          <w:szCs w:val="32"/>
+          <w:rtl/>
+          <w:lang w:bidi="fa-IR"/>
+        </w:rPr>
+      </w:pPr>
+    </w:p>
+    <w:p>
+      <w:pPr>
+        <w:bidi/>
+        <w:rPr>
+          <w:rFonts w:ascii="XB Roya" w:hAnsi="XB Roya" w:cs="XB Roya"/>
+          <w:sz w:val="32"/>
+          <w:szCs w:val="32"/>
+          <w:rtl/>
+          <w:lang w:bidi="fa-IR"/>
+        </w:rPr>
+      </w:pPr>
+    </w:p>
+    <w:p>
+      <w:pPr>
+        <w:bidi/>
+        <w:rPr>
+          <w:rFonts w:ascii="XB Roya" w:hAnsi="XB Roya" w:cs="XB Roya"/>
+          <w:sz w:val="32"/>
+          <w:szCs w:val="32"/>
+          <w:rtl/>
+          <w:lang w:bidi="fa-IR"/>
+        </w:rPr>
+      </w:pPr>
+      <w:r>
+        <w:rPr>
+          <w:rFonts w:ascii="XB Roya" w:hAnsi="XB Roya" w:cs="XB Roya" w:hint="cs"/>
+          <w:sz w:val="32"/>
+          <w:szCs w:val="32"/>
+          <w:rtl/>
+          <w:lang w:bidi="fa-IR"/>
+        </w:rPr>
+        <w:t>حضرت علي:</w:t>
+      </w:r>
+    </w:p>
+    <w:p>
+      <w:pPr>
+        <w:bidi/>
+        <w:rPr>
+          <w:rFonts w:ascii="XB Roya" w:hAnsi="XB Roya" w:cs="XB Roya"/>
+          <w:sz w:val="32"/>
+          <w:szCs w:val="32"/>
+          <w:rtl/>
+          <w:lang w:bidi="fa-IR"/>
+        </w:rPr>
+      </w:pPr>
+      <w:r>
+        <w:rPr>
+          <w:rFonts w:ascii="XB Roya" w:hAnsi="XB Roya" w:cs="XB Roya" w:hint="cs"/>
+          <w:sz w:val="32"/>
+          <w:szCs w:val="32"/>
+          <w:rtl/>
+          <w:lang w:bidi="fa-IR"/>
+        </w:rPr>
+        <w:t>عقلي که ميخواد به درس و دانش به پردازه، هوا و هوس بر او غالب شده.</w:t>
+      </w:r>
+    </w:p>
+    <w:p>
+      <w:pPr>
+        <w:bidi/>
+        <w:rPr>
+          <w:rFonts w:ascii="XB Roya" w:hAnsi="XB Roya" w:cs="XB Roya"/>
+          <w:sz w:val="32"/>
+          <w:szCs w:val="32"/>
+          <w:rtl/>
+          <w:lang w:bidi="fa-IR"/>
+        </w:rPr>
+      </w:pPr>
+    </w:p>
+    <w:p>
+      <w:pPr>
+        <w:bidi/>
+        <w:rPr>
+          <w:rFonts w:ascii="XB Roya" w:hAnsi="XB Roya" w:cs="XB Roya"/>
+          <w:sz w:val="32"/>
+          <w:szCs w:val="32"/>
+          <w:rtl/>
+          <w:lang w:bidi="fa-IR"/>
+        </w:rPr>
+      </w:pPr>
+    </w:p>
+    <w:p>
+      <w:pPr>
+        <w:bidi/>
+        <w:rPr>
+          <w:rFonts w:ascii="XB Roya" w:hAnsi="XB Roya" w:cs="XB Roya"/>
+          <w:b/>
+          <w:bCs/>
+          <w:sz w:val="32"/>
+          <w:szCs w:val="32"/>
+          <w:rtl/>
+          <w:lang w:bidi="fa-IR"/>
+        </w:rPr>
+      </w:pPr>
+      <w:r>
+        <w:rPr>
+          <w:rFonts w:ascii="XB Roya" w:hAnsi="XB Roya" w:cs="XB Roya" w:hint="cs"/>
+          <w:b/>
+          <w:bCs/>
+          <w:sz w:val="32"/>
+          <w:szCs w:val="32"/>
+          <w:rtl/>
+          <w:lang w:bidi="fa-IR"/>
+        </w:rPr>
+        <w:t>تعريف خويشتن داري:</w:t>
+      </w:r>
+    </w:p>
+    <w:p>
+      <w:pPr>
+        <w:bidi/>
+        <w:rPr>
+          <w:rFonts w:ascii="XB Roya" w:hAnsi="XB Roya" w:cs="XB Roya"/>
+          <w:sz w:val="32"/>
+          <w:szCs w:val="32"/>
+          <w:rtl/>
+          <w:lang w:bidi="fa-IR"/>
+        </w:rPr>
+      </w:pPr>
+      <w:r>
+        <w:rPr>
+          <w:rFonts w:ascii="XB Roya" w:hAnsi="XB Roya" w:cs="XB Roya" w:hint="cs"/>
+          <w:sz w:val="32"/>
+          <w:szCs w:val="32"/>
+          <w:rtl/>
+          <w:lang w:bidi="fa-IR"/>
+        </w:rPr>
+        <w:t>مهار و هدايت رفتار هايي که بر ما تاثير ميگذارد. محرک هاي بيروني و دروني را کنترل کردن.</w:t>
+      </w:r>
+    </w:p>
+    <w:p>
+      <w:pPr>
+        <w:bidi/>
+        <w:rPr>
+          <w:rFonts w:ascii="XB Roya" w:hAnsi="XB Roya" w:cs="XB Roya"/>
+          <w:sz w:val="32"/>
+          <w:szCs w:val="32"/>
+          <w:rtl/>
+          <w:lang w:bidi="fa-IR"/>
+        </w:rPr>
+      </w:pPr>
+    </w:p>
+    <w:p>
+      <w:pPr>
+        <w:bidi/>
+        <w:rPr>
+          <w:rFonts w:ascii="XB Roya" w:hAnsi="XB Roya" w:cs="XB Roya"/>
+          <w:sz w:val="32"/>
+          <w:szCs w:val="32"/>
+          <w:rtl/>
+          <w:lang w:bidi="fa-IR"/>
+        </w:rPr>
+      </w:pPr>
+    </w:p>
+    <w:p>
+      <w:pPr>
+        <w:bidi/>
+        <w:rPr>
+          <w:rFonts w:ascii="XB Roya" w:hAnsi="XB Roya" w:cs="XB Roya"/>
+          <w:sz w:val="32"/>
+          <w:szCs w:val="32"/>
+          <w:rtl/>
+          <w:lang w:bidi="fa-IR"/>
+        </w:rPr>
+      </w:pPr>
+    </w:p>
+    <w:p>
+      <w:pPr>
+        <w:bidi/>
+        <w:rPr>
+          <w:rFonts w:ascii="XB Roya" w:hAnsi="XB Roya" w:cs="XB Roya"/>
+          <w:sz w:val="32"/>
+          <w:szCs w:val="32"/>
+          <w:rtl/>
+          <w:lang w:bidi="fa-IR"/>
+        </w:rPr>
+      </w:pPr>
+    </w:p>
+    <w:p>
+      <w:pPr>
+        <w:bidi/>
+        <w:rPr>
+          <w:rFonts w:ascii="XB Roya" w:hAnsi="XB Roya" w:cs="XB Roya"/>
+          <w:sz w:val="32"/>
+          <w:szCs w:val="32"/>
+          <w:rtl/>
+          <w:lang w:bidi="fa-IR"/>
+        </w:rPr>
+      </w:pPr>
+    </w:p>
+    <w:p>
+      <w:pPr>
+        <w:bidi/>
+        <w:rPr>
+          <w:rFonts w:ascii="XB Roya" w:hAnsi="XB Roya" w:cs="XB Roya"/>
+          <w:sz w:val="32"/>
+          <w:szCs w:val="32"/>
+          <w:rtl/>
+          <w:lang w:bidi="fa-IR"/>
+        </w:rPr>
+      </w:pPr>
+    </w:p>
+    <w:p>
+      <w:pPr>
+        <w:bidi/>
+        <w:rPr>
+          <w:rFonts w:ascii="XB Roya" w:hAnsi="XB Roya" w:cs="XB Roya"/>
+          <w:sz w:val="32"/>
+          <w:szCs w:val="32"/>
+          <w:rtl/>
+          <w:lang w:bidi="fa-IR"/>
+        </w:rPr>
+      </w:pPr>
+    </w:p>
+    <w:p>
+      <w:pPr>
+        <w:bidi/>
+        <w:rPr>
+          <w:rFonts w:ascii="XB Roya" w:hAnsi="XB Roya" w:cs="XB Roya"/>
+          <w:sz w:val="32"/>
+          <w:szCs w:val="32"/>
+          <w:rtl/>
           <w:lang w:bidi="fa-IR"/>
         </w:rPr>
       </w:pPr>
@@ -2479,4 +3096,16 @@
     </a:ext>
   </a:extLst>
 </a:theme>
+</file>
+
+<file path=customXml/item1.xml><?xml version="1.0" encoding="utf-8"?>
+<b:Sources xmlns:b="http://schemas.openxmlformats.org/officeDocument/2006/bibliography" xmlns="http://schemas.openxmlformats.org/officeDocument/2006/bibliography" SelectedStyle="\APASixthEditionOfficeOnline.xsl" StyleName="APA" Version="6"/>
+</file>
+
+<file path=customXml/itemProps1.xml><?xml version="1.0" encoding="utf-8"?>
+<ds:datastoreItem xmlns:ds="http://schemas.openxmlformats.org/officeDocument/2006/customXml" ds:itemID="{27DB8BE7-B3D9-4E68-8DEF-A40D74787B8E}">
+  <ds:schemaRefs>
+    <ds:schemaRef ds:uri="http://schemas.openxmlformats.org/officeDocument/2006/bibliography"/>
+  </ds:schemaRefs>
+</ds:datastoreItem>
 </file>
</xml_diff>